<commit_message>
More reorg and pull more documentation from blackboard
</commit_message>
<xml_diff>
--- a/Documents/2014Spring/RationaleManagement/ClubUML-RM1 UI Design Document.docx
+++ b/Documents/2014Spring/RationaleManagement/ClubUML-RM1 UI Design Document.docx
@@ -79,19 +79,11 @@
         </w:rPr>
         <w:softHyphen/>
       </w:r>
-      <w:proofErr w:type="spellStart"/>
       <w:r>
         <w:rPr>
           <w:sz w:val="48"/>
         </w:rPr>
-        <w:t>ClubUML</w:t>
-      </w:r>
-      <w:proofErr w:type="spellEnd"/>
-      <w:r>
-        <w:rPr>
-          <w:sz w:val="48"/>
-        </w:rPr>
-        <w:t>: Rationale Management</w:t>
+        <w:t>ClubUML: Rationale Management</w:t>
       </w:r>
     </w:p>
     <w:p>
@@ -162,10 +154,7 @@
     <w:p/>
     <w:p/>
     <w:p/>
-    <w:p>
-      <w:bookmarkStart w:id="0" w:name="_GoBack"/>
-      <w:bookmarkEnd w:id="0"/>
-    </w:p>
+    <w:p/>
     <w:p/>
     <w:p/>
     <w:p/>
@@ -179,90 +168,68 @@
         <w:pStyle w:val="Heading1"/>
         <w:keepNext w:val="0"/>
       </w:pPr>
-      <w:bookmarkStart w:id="1" w:name="_Toc526163323"/>
-      <w:bookmarkStart w:id="2" w:name="_Toc8035623"/>
+      <w:bookmarkStart w:id="0" w:name="_Toc526163323"/>
+      <w:bookmarkStart w:id="1" w:name="_Toc8035623"/>
       <w:r>
         <w:lastRenderedPageBreak/>
         <w:t>Introduction</w:t>
       </w:r>
+      <w:bookmarkEnd w:id="0"/>
       <w:bookmarkEnd w:id="1"/>
+    </w:p>
+    <w:p>
+      <w:pPr>
+        <w:rPr>
+          <w:noProof/>
+        </w:rPr>
+      </w:pPr>
+    </w:p>
+    <w:p>
+      <w:pPr>
+        <w:rPr>
+          <w:snapToGrid w:val="0"/>
+        </w:rPr>
+      </w:pPr>
+      <w:r>
+        <w:rPr>
+          <w:snapToGrid w:val="0"/>
+        </w:rPr>
+        <w:t xml:space="preserve">This document describes the User Interface for </w:t>
+      </w:r>
+      <w:r>
+        <w:rPr>
+          <w:snapToGrid w:val="0"/>
+        </w:rPr>
+        <w:t xml:space="preserve">the first </w:t>
+      </w:r>
+      <w:r>
+        <w:rPr>
+          <w:snapToGrid w:val="0"/>
+        </w:rPr>
+        <w:t>ClubUML Rationale Management feature as described</w:t>
+      </w:r>
+      <w:r>
+        <w:rPr>
+          <w:snapToGrid w:val="0"/>
+        </w:rPr>
+        <w:t xml:space="preserve"> by RM1</w:t>
+      </w:r>
+      <w:r>
+        <w:rPr>
+          <w:snapToGrid w:val="0"/>
+        </w:rPr>
+        <w:t xml:space="preserve"> in the associated Use Cases[1].</w:t>
+      </w:r>
+    </w:p>
+    <w:p>
+      <w:pPr>
+        <w:pStyle w:val="Heading2"/>
+      </w:pPr>
+      <w:bookmarkStart w:id="2" w:name="_Toc8035624"/>
+      <w:r>
+        <w:t>About this document</w:t>
+      </w:r>
       <w:bookmarkEnd w:id="2"/>
-    </w:p>
-    <w:p>
-      <w:pPr>
-        <w:rPr>
-          <w:noProof/>
-        </w:rPr>
-      </w:pPr>
-    </w:p>
-    <w:p>
-      <w:pPr>
-        <w:rPr>
-          <w:snapToGrid w:val="0"/>
-        </w:rPr>
-      </w:pPr>
-      <w:r>
-        <w:rPr>
-          <w:snapToGrid w:val="0"/>
-        </w:rPr>
-        <w:t xml:space="preserve">This document describes the User Interface for </w:t>
-      </w:r>
-      <w:r>
-        <w:rPr>
-          <w:snapToGrid w:val="0"/>
-        </w:rPr>
-        <w:t xml:space="preserve">the first </w:t>
-      </w:r>
-      <w:proofErr w:type="spellStart"/>
-      <w:r>
-        <w:rPr>
-          <w:snapToGrid w:val="0"/>
-        </w:rPr>
-        <w:t>ClubUML</w:t>
-      </w:r>
-      <w:proofErr w:type="spellEnd"/>
-      <w:r>
-        <w:rPr>
-          <w:snapToGrid w:val="0"/>
-        </w:rPr>
-        <w:t xml:space="preserve"> Rationale Management feature as described</w:t>
-      </w:r>
-      <w:r>
-        <w:rPr>
-          <w:snapToGrid w:val="0"/>
-        </w:rPr>
-        <w:t xml:space="preserve"> by RM1</w:t>
-      </w:r>
-      <w:r>
-        <w:rPr>
-          <w:snapToGrid w:val="0"/>
-        </w:rPr>
-        <w:t xml:space="preserve"> in the associated Use </w:t>
-      </w:r>
-      <w:proofErr w:type="gramStart"/>
-      <w:r>
-        <w:rPr>
-          <w:snapToGrid w:val="0"/>
-        </w:rPr>
-        <w:t>Cases[</w:t>
-      </w:r>
-      <w:proofErr w:type="gramEnd"/>
-      <w:r>
-        <w:rPr>
-          <w:snapToGrid w:val="0"/>
-        </w:rPr>
-        <w:t>1].</w:t>
-      </w:r>
-    </w:p>
-    <w:p>
-      <w:pPr>
-        <w:pStyle w:val="Heading2"/>
-      </w:pPr>
-      <w:bookmarkStart w:id="3" w:name="_Toc8035624"/>
-      <w:r>
-        <w:t>About this document</w:t>
-      </w:r>
-      <w:bookmarkEnd w:id="3"/>
     </w:p>
     <w:p>
       <w:pPr>
@@ -354,11 +321,11 @@
       <w:pPr>
         <w:pStyle w:val="Heading2"/>
       </w:pPr>
-      <w:bookmarkStart w:id="4" w:name="_Toc8035625"/>
+      <w:bookmarkStart w:id="3" w:name="_Toc8035625"/>
       <w:r>
         <w:t>References</w:t>
       </w:r>
-      <w:bookmarkEnd w:id="4"/>
+      <w:bookmarkEnd w:id="3"/>
     </w:p>
     <w:p>
       <w:r>
@@ -367,7 +334,7 @@
     </w:p>
     <w:p/>
     <w:p>
-      <w:bookmarkStart w:id="5" w:name="_Toc8035626"/>
+      <w:bookmarkStart w:id="4" w:name="_Toc8035626"/>
       <w:r>
         <w:t xml:space="preserve">[1] Use case taken from: </w:t>
       </w:r>
@@ -407,88 +374,66 @@
       <w:r>
         <w:t>Graphic treatment</w:t>
       </w:r>
+      <w:bookmarkEnd w:id="4"/>
+    </w:p>
+    <w:p>
+      <w:r>
+        <w:t>This doc</w:t>
+      </w:r>
+      <w:r>
+        <w:t xml:space="preserve">ument uses UI elements aligned </w:t>
+      </w:r>
+      <w:r>
+        <w:t>with the current styl</w:t>
+      </w:r>
+      <w:r>
+        <w:t xml:space="preserve">e of the ClubUML application. This </w:t>
+      </w:r>
+      <w:r>
+        <w:t>promote</w:t>
+      </w:r>
+      <w:r>
+        <w:t>s</w:t>
+      </w:r>
+      <w:r>
+        <w:t xml:space="preserve"> a more realistic evaluation of the UI before it</w:t>
+      </w:r>
+      <w:r>
+        <w:t xml:space="preserve"> needs to be implemented. The images below are intended as a close approximation of details in the final product, but they are still malleable, and there is room for reasonable alterations during implementation.</w:t>
+      </w:r>
+    </w:p>
+    <w:p/>
+    <w:p/>
+    <w:p/>
+    <w:p/>
+    <w:p/>
+    <w:p/>
+    <w:p/>
+    <w:p/>
+    <w:p/>
+    <w:p/>
+    <w:p/>
+    <w:p>
+      <w:pPr>
+        <w:pStyle w:val="Heading1"/>
+      </w:pPr>
+      <w:bookmarkStart w:id="5" w:name="_Toc8035627"/>
+      <w:r>
+        <w:t>Structure and Navigation</w:t>
+      </w:r>
       <w:bookmarkEnd w:id="5"/>
     </w:p>
     <w:p>
-      <w:r>
-        <w:t>This doc</w:t>
-      </w:r>
-      <w:r>
-        <w:t xml:space="preserve">ument uses UI elements aligned </w:t>
-      </w:r>
-      <w:r>
-        <w:t>with the current styl</w:t>
-      </w:r>
-      <w:r>
-        <w:t xml:space="preserve">e of the </w:t>
-      </w:r>
-      <w:proofErr w:type="spellStart"/>
-      <w:r>
-        <w:t>ClubUML</w:t>
-      </w:r>
-      <w:proofErr w:type="spellEnd"/>
-      <w:r>
-        <w:t xml:space="preserve"> application. This </w:t>
-      </w:r>
-      <w:r>
-        <w:t>promote</w:t>
-      </w:r>
-      <w:r>
-        <w:t>s</w:t>
-      </w:r>
-      <w:r>
-        <w:t xml:space="preserve"> a more realistic evaluation of the UI before it</w:t>
-      </w:r>
-      <w:r>
-        <w:t xml:space="preserve"> needs to be implemented. The images below are intended as a close approximation of details in the final product, but they are still malleable, and there is room for reasonable alterations during implementation.</w:t>
-      </w:r>
-    </w:p>
-    <w:p/>
-    <w:p/>
-    <w:p/>
-    <w:p/>
-    <w:p/>
-    <w:p/>
-    <w:p/>
-    <w:p/>
-    <w:p/>
-    <w:p/>
-    <w:p/>
-    <w:p>
-      <w:pPr>
-        <w:pStyle w:val="Heading1"/>
-      </w:pPr>
-      <w:bookmarkStart w:id="6" w:name="_Toc8035627"/>
-      <w:r>
-        <w:t>Structure and Navigation</w:t>
-      </w:r>
-      <w:bookmarkEnd w:id="6"/>
-    </w:p>
-    <w:p>
-      <w:pPr>
-        <w:rPr>
-          <w:snapToGrid w:val="0"/>
-        </w:rPr>
-      </w:pPr>
-      <w:r>
-        <w:rPr>
-          <w:snapToGrid w:val="0"/>
-        </w:rPr>
-        <w:t xml:space="preserve">Because this document only describes a feature to be added, the navigation is a very simple addition to the </w:t>
-      </w:r>
-      <w:proofErr w:type="spellStart"/>
-      <w:r>
-        <w:rPr>
-          <w:snapToGrid w:val="0"/>
-        </w:rPr>
-        <w:t>ClubUML</w:t>
-      </w:r>
-      <w:proofErr w:type="spellEnd"/>
-      <w:r>
-        <w:rPr>
-          <w:snapToGrid w:val="0"/>
-        </w:rPr>
-        <w:t xml:space="preserve"> application.</w:t>
+      <w:pPr>
+        <w:rPr>
+          <w:snapToGrid w:val="0"/>
+        </w:rPr>
+      </w:pPr>
+      <w:r>
+        <w:rPr>
+          <w:snapToGrid w:val="0"/>
+        </w:rPr>
+        <w:t>Because this document only describes a feature to be added, the navigation is a very simple addition to the ClubUML application.</w:t>
       </w:r>
     </w:p>
     <w:p>
@@ -568,126 +513,126 @@
       <w:pPr>
         <w:pStyle w:val="Heading2"/>
       </w:pPr>
-      <w:bookmarkStart w:id="7" w:name="_Toc8035628"/>
+      <w:bookmarkStart w:id="6" w:name="_Toc8035628"/>
       <w:r>
         <w:t>Navigation</w:t>
       </w:r>
+      <w:bookmarkEnd w:id="6"/>
+    </w:p>
+    <w:p>
+      <w:pPr>
+        <w:rPr>
+          <w:snapToGrid w:val="0"/>
+        </w:rPr>
+      </w:pPr>
+      <w:r>
+        <w:rPr>
+          <w:snapToGrid w:val="0"/>
+        </w:rPr>
+        <w:t>There are two new elements, the Rationale Dialog (1A) and the Rationale View (1B). These can both be accessed from the existing Comparison (1) page.  Navigating from the existing Comparison page</w:t>
+      </w:r>
+      <w:r>
+        <w:rPr>
+          <w:snapToGrid w:val="0"/>
+        </w:rPr>
+        <w:t xml:space="preserve"> </w:t>
+      </w:r>
+      <w:r>
+        <w:rPr>
+          <w:snapToGrid w:val="0"/>
+        </w:rPr>
+        <w:t xml:space="preserve">(1), the user can click a “Promote” button to promote a diagram. This should </w:t>
+      </w:r>
+      <w:r>
+        <w:rPr>
+          <w:snapToGrid w:val="0"/>
+        </w:rPr>
+        <w:t>pop</w:t>
+      </w:r>
+      <w:r>
+        <w:rPr>
+          <w:snapToGrid w:val="0"/>
+        </w:rPr>
+        <w:t xml:space="preserve"> up a Rationale Dialog (1A) box. </w:t>
+      </w:r>
+      <w:r>
+        <w:rPr>
+          <w:snapToGrid w:val="0"/>
+        </w:rPr>
+        <w:t>At this point, the user can click “Cancel” to dismiss the Rationale Dialog and go back to the initial Comparison screen.  Alternatively, the</w:t>
+      </w:r>
+      <w:r>
+        <w:rPr>
+          <w:snapToGrid w:val="0"/>
+        </w:rPr>
+        <w:t xml:space="preserve"> user</w:t>
+      </w:r>
+      <w:r>
+        <w:rPr>
+          <w:snapToGrid w:val="0"/>
+        </w:rPr>
+        <w:t xml:space="preserve"> can fill in the relevant rationale details and click “Promote” in the Rat</w:t>
+      </w:r>
+      <w:r>
+        <w:rPr>
+          <w:snapToGrid w:val="0"/>
+        </w:rPr>
+        <w:t xml:space="preserve">ionale Dialog. This “Promote” button dismisses the dialog and </w:t>
+      </w:r>
+      <w:r>
+        <w:rPr>
+          <w:snapToGrid w:val="0"/>
+        </w:rPr>
+        <w:t>bring</w:t>
+      </w:r>
+      <w:r>
+        <w:rPr>
+          <w:snapToGrid w:val="0"/>
+        </w:rPr>
+        <w:t>s</w:t>
+      </w:r>
+      <w:r>
+        <w:rPr>
+          <w:snapToGrid w:val="0"/>
+        </w:rPr>
+        <w:t xml:space="preserve"> them back to the Compa</w:t>
+      </w:r>
+      <w:r>
+        <w:rPr>
+          <w:snapToGrid w:val="0"/>
+        </w:rPr>
+        <w:t>rison screen, which displays</w:t>
+      </w:r>
+      <w:r>
+        <w:rPr>
+          <w:snapToGrid w:val="0"/>
+        </w:rPr>
+        <w:t xml:space="preserve"> a Rationale View (1B) sub-view.</w:t>
+      </w:r>
+    </w:p>
+    <w:p>
+      <w:pPr>
+        <w:rPr>
+          <w:noProof/>
+        </w:rPr>
+      </w:pPr>
+    </w:p>
+    <w:p>
+      <w:pPr>
+        <w:rPr>
+          <w:noProof/>
+        </w:rPr>
+      </w:pPr>
+    </w:p>
+    <w:p>
+      <w:pPr>
+        <w:pStyle w:val="Heading1"/>
+      </w:pPr>
+      <w:bookmarkStart w:id="7" w:name="_Toc8035629"/>
+      <w:r>
+        <w:t>Page and Element Descriptions</w:t>
+      </w:r>
       <w:bookmarkEnd w:id="7"/>
-    </w:p>
-    <w:p>
-      <w:pPr>
-        <w:rPr>
-          <w:snapToGrid w:val="0"/>
-        </w:rPr>
-      </w:pPr>
-      <w:r>
-        <w:rPr>
-          <w:snapToGrid w:val="0"/>
-        </w:rPr>
-        <w:t>There are two new elements, the Rationale Dialog (1A) and the Rationale View (1B). These can both be accessed from the existing Comparison (1) page.  Navigating from the existing Comparison page</w:t>
-      </w:r>
-      <w:r>
-        <w:rPr>
-          <w:snapToGrid w:val="0"/>
-        </w:rPr>
-        <w:t xml:space="preserve"> </w:t>
-      </w:r>
-      <w:r>
-        <w:rPr>
-          <w:snapToGrid w:val="0"/>
-        </w:rPr>
-        <w:t xml:space="preserve">(1), the user can click a “Promote” button to promote a diagram. This should </w:t>
-      </w:r>
-      <w:r>
-        <w:rPr>
-          <w:snapToGrid w:val="0"/>
-        </w:rPr>
-        <w:t>pop</w:t>
-      </w:r>
-      <w:r>
-        <w:rPr>
-          <w:snapToGrid w:val="0"/>
-        </w:rPr>
-        <w:t xml:space="preserve"> up a Rationale Dialog (1A) box. </w:t>
-      </w:r>
-      <w:r>
-        <w:rPr>
-          <w:snapToGrid w:val="0"/>
-        </w:rPr>
-        <w:t>At this point, the user can click “Cancel” to dismiss the Rationale Dialog and go back to the initial Comparison screen.  Alternatively, the</w:t>
-      </w:r>
-      <w:r>
-        <w:rPr>
-          <w:snapToGrid w:val="0"/>
-        </w:rPr>
-        <w:t xml:space="preserve"> user</w:t>
-      </w:r>
-      <w:r>
-        <w:rPr>
-          <w:snapToGrid w:val="0"/>
-        </w:rPr>
-        <w:t xml:space="preserve"> can fill in the relevant rationale details and click “Promote” in the Rat</w:t>
-      </w:r>
-      <w:r>
-        <w:rPr>
-          <w:snapToGrid w:val="0"/>
-        </w:rPr>
-        <w:t xml:space="preserve">ionale Dialog. This “Promote” button dismisses the dialog and </w:t>
-      </w:r>
-      <w:r>
-        <w:rPr>
-          <w:snapToGrid w:val="0"/>
-        </w:rPr>
-        <w:t>bring</w:t>
-      </w:r>
-      <w:r>
-        <w:rPr>
-          <w:snapToGrid w:val="0"/>
-        </w:rPr>
-        <w:t>s</w:t>
-      </w:r>
-      <w:r>
-        <w:rPr>
-          <w:snapToGrid w:val="0"/>
-        </w:rPr>
-        <w:t xml:space="preserve"> them back to the Compa</w:t>
-      </w:r>
-      <w:r>
-        <w:rPr>
-          <w:snapToGrid w:val="0"/>
-        </w:rPr>
-        <w:t>rison screen, which displays</w:t>
-      </w:r>
-      <w:r>
-        <w:rPr>
-          <w:snapToGrid w:val="0"/>
-        </w:rPr>
-        <w:t xml:space="preserve"> a Rationale View (1B) sub-view.</w:t>
-      </w:r>
-    </w:p>
-    <w:p>
-      <w:pPr>
-        <w:rPr>
-          <w:noProof/>
-        </w:rPr>
-      </w:pPr>
-    </w:p>
-    <w:p>
-      <w:pPr>
-        <w:rPr>
-          <w:noProof/>
-        </w:rPr>
-      </w:pPr>
-    </w:p>
-    <w:p>
-      <w:pPr>
-        <w:pStyle w:val="Heading1"/>
-      </w:pPr>
-      <w:bookmarkStart w:id="8" w:name="_Toc8035629"/>
-      <w:r>
-        <w:t>Page and Element Descriptions</w:t>
-      </w:r>
-      <w:bookmarkEnd w:id="8"/>
     </w:p>
     <w:p>
       <w:r>
@@ -1536,10 +1481,10 @@
           <w:noProof/>
         </w:rPr>
         <w:drawing>
-          <wp:inline distT="0" distB="0" distL="0" distR="0" wp14:anchorId="235ACFF1" wp14:editId="21B5BA65">
-            <wp:extent cx="5486400" cy="1944370"/>
-            <wp:effectExtent l="0" t="0" r="0" b="11430"/>
-            <wp:docPr id="4" name="Picture 4"/>
+          <wp:inline distT="0" distB="0" distL="0" distR="0" wp14:anchorId="36020CCF" wp14:editId="5A61EDE2">
+            <wp:extent cx="5486400" cy="3160395"/>
+            <wp:effectExtent l="0" t="0" r="0" b="0"/>
+            <wp:docPr id="3" name="Picture 3"/>
             <wp:cNvGraphicFramePr>
               <a:graphicFrameLocks xmlns:a="http://schemas.openxmlformats.org/drawingml/2006/main" noChangeAspect="1"/>
             </wp:cNvGraphicFramePr>
@@ -1547,7 +1492,7 @@
               <a:graphicData uri="http://schemas.openxmlformats.org/drawingml/2006/picture">
                 <pic:pic xmlns:pic="http://schemas.openxmlformats.org/drawingml/2006/picture">
                   <pic:nvPicPr>
-                    <pic:cNvPr id="0" name="Screen Shot 2014-02-03 at 8.44.38 AM.png"/>
+                    <pic:cNvPr id="0" name="Screen Shot 2014-04-07 at 7.42.57 PM.png"/>
                     <pic:cNvPicPr/>
                   </pic:nvPicPr>
                   <pic:blipFill>
@@ -1565,7 +1510,7 @@
                   <pic:spPr>
                     <a:xfrm>
                       <a:off x="0" y="0"/>
-                      <a:ext cx="5486400" cy="1944370"/>
+                      <a:ext cx="5486400" cy="3160395"/>
                     </a:xfrm>
                     <a:prstGeom prst="rect">
                       <a:avLst/>
@@ -1633,31 +1578,41 @@
         <w:t xml:space="preserve"> user input data from the Rationale Dialog.</w:t>
       </w:r>
       <w:r>
+        <w:t xml:space="preserve"> Ideally, the relevant diagram names should link to the associated diagram’s </w:t>
+      </w:r>
+      <w:r>
+        <w:t>Display Diagram</w:t>
+      </w:r>
+      <w:r>
         <w:t xml:space="preserve"> </w:t>
       </w:r>
       <w:r>
-        <w:t xml:space="preserve">Ideally, the relevant diagram names should </w:t>
-      </w:r>
-      <w:r>
-        <w:t xml:space="preserve">link to the associated diagram’s </w:t>
-      </w:r>
-      <w:r>
-        <w:t>Display Diagram</w:t>
+        <w:t xml:space="preserve">detail </w:t>
+      </w:r>
+      <w:r>
+        <w:t>view, and the text should display in a user-friendly format that is easy to read.</w:t>
+      </w:r>
+    </w:p>
+    <w:p/>
+    <w:p>
+      <w:r>
+        <w:t xml:space="preserve">Additional </w:t>
+      </w:r>
+      <w:r>
+        <w:t>functionality may also be available to aid utility.  Minimize/</w:t>
       </w:r>
       <w:r>
         <w:t xml:space="preserve"> </w:t>
       </w:r>
       <w:r>
-        <w:t xml:space="preserve">detail </w:t>
-      </w:r>
-      <w:r>
-        <w:t>view, and the text should display in a user-friendly format that is easy to read.</w:t>
-      </w:r>
-    </w:p>
-    <w:p/>
-    <w:p/>
-    <w:p/>
-    <w:p/>
+        <w:t>maximize</w:t>
+      </w:r>
+      <w:r>
+        <w:t xml:space="preserve"> (-/+) functionality allows the user to view either the minimal rational description in the top dark-outlined box or the full rationale description including the lower, more-detailed box. This improves usability and better understanding of how the content is associated. Further edit and delete functionality is provided by the buttons at the bottom of the rationale view. These buttons bring up additional dialogs that allow the user to update any part of an existing rationale or delete a rationale entry altogether.</w:t>
+      </w:r>
+      <w:bookmarkStart w:id="8" w:name="_GoBack"/>
+      <w:bookmarkEnd w:id="8"/>
+    </w:p>
     <w:p/>
     <w:p/>
     <w:p/>
@@ -2623,6 +2578,7 @@
   <w:style w:type="character" w:default="1" w:styleId="DefaultParagraphFont">
     <w:name w:val="Default Paragraph Font"/>
     <w:uiPriority w:val="1"/>
+    <w:semiHidden/>
     <w:unhideWhenUsed/>
   </w:style>
   <w:style w:type="table" w:default="1" w:styleId="TableNormal">
@@ -3054,6 +3010,7 @@
   <w:style w:type="character" w:default="1" w:styleId="DefaultParagraphFont">
     <w:name w:val="Default Paragraph Font"/>
     <w:uiPriority w:val="1"/>
+    <w:semiHidden/>
     <w:unhideWhenUsed/>
   </w:style>
   <w:style w:type="table" w:default="1" w:styleId="TableNormal">

</xml_diff>